<commit_message>
add graph into the analysis report
Signed-off-by: Gong, Yanchao <yanchao.gong@intel.com>
</commit_message>
<xml_diff>
--- a/heuristic_analysis.docx
+++ b/heuristic_analysis.docx
@@ -336,7 +336,13 @@
     <w:p/>
     <w:p>
       <w:r>
-        <w:t xml:space="preserve">And the wining rate table of different </w:t>
+        <w:t xml:space="preserve">And the wining rate </w:t>
+      </w:r>
+      <w:r>
+        <w:t>data</w:t>
+      </w:r>
+      <w:r>
+        <w:t xml:space="preserve"> of different </w:t>
       </w:r>
       <w:proofErr w:type="spellStart"/>
       <w:r>
@@ -794,13 +800,7 @@
               <w:rPr>
                 <w:color w:val="FF0000"/>
               </w:rPr>
-              <w:t>64.29</w:t>
-            </w:r>
-            <w:r>
-              <w:rPr>
-                <w:color w:val="FF0000"/>
-              </w:rPr>
-              <w:t>%</w:t>
+              <w:t>64.29%</w:t>
             </w:r>
           </w:p>
         </w:tc>
@@ -818,13 +818,7 @@
               <w:rPr>
                 <w:color w:val="00B050"/>
               </w:rPr>
-              <w:t>68.57</w:t>
-            </w:r>
-            <w:r>
-              <w:rPr>
-                <w:color w:val="00B050"/>
-              </w:rPr>
-              <w:t>%</w:t>
+              <w:t>68.57%</w:t>
             </w:r>
           </w:p>
         </w:tc>
@@ -968,121 +962,166 @@
     <w:p/>
     <w:p>
       <w:r>
-        <w:t xml:space="preserve">The first function is actually the same with the </w:t>
-      </w:r>
-      <w:proofErr w:type="spellStart"/>
-      <w:r>
-        <w:t>ID_improved</w:t>
-      </w:r>
-      <w:proofErr w:type="spellEnd"/>
-      <w:r>
-        <w:t xml:space="preserve"> function, </w:t>
-      </w:r>
-      <w:r>
-        <w:t xml:space="preserve">but we can see the wining rate is somehow different. This means the wining rate is not stable even for the same heuristic in the same tournament.  So if your function cannot over-perform the reference more than like 2 percent delta constantly, it is not a valid prof that your function is better. </w:t>
+        <w:rPr>
+          <w:noProof/>
+        </w:rPr>
+        <w:drawing>
+          <wp:inline distT="0" distB="0" distL="0" distR="0" wp14:anchorId="6749F1C1" wp14:editId="2E1B0F58">
+            <wp:extent cx="6096000" cy="3726180"/>
+            <wp:effectExtent l="0" t="0" r="0" b="7620"/>
+            <wp:docPr id="1" name="Chart 1"/>
+            <wp:cNvGraphicFramePr/>
+            <a:graphic xmlns:a="http://schemas.openxmlformats.org/drawingml/2006/main">
+              <a:graphicData uri="http://schemas.openxmlformats.org/drawingml/2006/chart">
+                <c:chart xmlns:c="http://schemas.openxmlformats.org/drawingml/2006/chart" xmlns:r="http://schemas.openxmlformats.org/officeDocument/2006/relationships" r:id="rId5"/>
+              </a:graphicData>
+            </a:graphic>
+          </wp:inline>
+        </w:drawing>
       </w:r>
     </w:p>
     <w:p>
       <w:r>
-        <w:t>Introducing the</w:t>
+        <w:lastRenderedPageBreak/>
+        <w:t xml:space="preserve">The first function is actually the same with the </w:t>
+      </w:r>
+      <w:proofErr w:type="spellStart"/>
+      <w:r>
+        <w:t>ID_improved</w:t>
+      </w:r>
+      <w:proofErr w:type="spellEnd"/>
+      <w:r>
+        <w:t xml:space="preserve"> function, but we can see the wining rate is somehow different. This means the wining rate is not stable even for the same heuristic in the same tournament.  So if your function cannot over-perform the reference more than like 2 percent delta constantly, it is not a valid prof that your function is better. </w:t>
+      </w:r>
+    </w:p>
+    <w:p>
+      <w:proofErr w:type="spellStart"/>
+      <w:proofErr w:type="gramStart"/>
+      <w:r>
+        <w:t>heuristic_score_</w:t>
+      </w:r>
+      <w:r>
+        <w:t>var_</w:t>
+      </w:r>
+      <w:r>
+        <w:t>weight</w:t>
+      </w:r>
+      <w:proofErr w:type="spellEnd"/>
+      <w:proofErr w:type="gramEnd"/>
+      <w:r>
+        <w:t xml:space="preserve"> and</w:t>
       </w:r>
       <w:r>
         <w:t xml:space="preserve"> </w:t>
       </w:r>
       <w:proofErr w:type="spellStart"/>
       <w:r>
+        <w:t>heuristic_diff_score_with_count</w:t>
+      </w:r>
+      <w:proofErr w:type="spellEnd"/>
+      <w:r>
+        <w:t xml:space="preserve"> i</w:t>
+      </w:r>
+      <w:r>
+        <w:t xml:space="preserve">ntroducing the </w:t>
+      </w:r>
+      <w:proofErr w:type="spellStart"/>
+      <w:r>
         <w:t>move_count</w:t>
       </w:r>
       <w:proofErr w:type="spellEnd"/>
       <w:r>
-        <w:t xml:space="preserve"> variable</w:t>
-      </w:r>
-      <w:r>
-        <w:t xml:space="preserve"> (</w:t>
+        <w:t xml:space="preserve"> variable </w:t>
+      </w:r>
+      <w:r>
+        <w:t>which</w:t>
+      </w:r>
+      <w:r>
+        <w:t xml:space="preserve"> doesn’t help and it improves the calculation time</w:t>
+      </w:r>
+      <w:r>
+        <w:t>, affecting the search depth</w:t>
+      </w:r>
+      <w:r>
+        <w:t xml:space="preserve">.  </w:t>
       </w:r>
       <w:proofErr w:type="spellStart"/>
-      <w:r>
-        <w:t>heuristic_score_</w:t>
-      </w:r>
-      <w:r>
-        <w:t>var_</w:t>
-      </w:r>
-      <w:r>
-        <w:t>weight</w:t>
+      <w:proofErr w:type="gramStart"/>
+      <w:r>
+        <w:t>heuristic_oppononet_negtive_score</w:t>
       </w:r>
       <w:proofErr w:type="spellEnd"/>
-      <w:r>
-        <w:t xml:space="preserve">, </w:t>
+      <w:proofErr w:type="gramEnd"/>
+      <w:r>
+        <w:t xml:space="preserve"> simply uses</w:t>
+      </w:r>
+      <w:r>
+        <w:t xml:space="preserve"> the negative score of the opponent’s move</w:t>
+      </w:r>
+      <w:r>
+        <w:t xml:space="preserve"> but its results is </w:t>
+      </w:r>
+      <w:r>
+        <w:t xml:space="preserve">better than expected.  I think the reason is when the heuristic function takes place, it is actually the opponents turn to move, so </w:t>
       </w:r>
       <w:proofErr w:type="spellStart"/>
       <w:r>
-        <w:t>heuristic_diff_score_with_count</w:t>
+        <w:t>my_move</w:t>
       </w:r>
       <w:proofErr w:type="spellEnd"/>
       <w:r>
-        <w:t>)</w:t>
-      </w:r>
-      <w:r>
-        <w:t xml:space="preserve"> seems doesn’t help and it improves the calculation time.  Simply using the negative score of the opponent’s move</w:t>
-      </w:r>
-      <w:r>
-        <w:t xml:space="preserve"> (</w:t>
+        <w:t xml:space="preserve"> is actually not </w:t>
+      </w:r>
+      <w:r>
+        <w:t>a correct</w:t>
+      </w:r>
+      <w:r>
+        <w:t xml:space="preserve"> </w:t>
+      </w:r>
+      <w:r>
+        <w:t>number</w:t>
+      </w:r>
+      <w:r>
+        <w:t xml:space="preserve"> (opponent’s move is the correct number)</w:t>
+      </w:r>
+      <w:r>
+        <w:t xml:space="preserve"> so will introduce some error.  Moving on, let’s improve the weight of </w:t>
       </w:r>
       <w:proofErr w:type="spellStart"/>
       <w:r>
-        <w:t>heuristic_oppononet_negtive_score</w:t>
+        <w:t>my_move</w:t>
       </w:r>
       <w:proofErr w:type="spellEnd"/>
       <w:r>
-        <w:t>)</w:t>
-      </w:r>
-      <w:r>
-        <w:t xml:space="preserve"> seems better than expected.  I think the reason is when the heuristic function takes place, it is actually the opponents turn to move, so </w:t>
+        <w:t xml:space="preserve"> using </w:t>
+      </w:r>
+      <w:r>
+        <w:t>heuristic_own_score_fixed_weight</w:t>
+      </w:r>
+      <w:r>
+        <w:t>_1, the performance becomes worse. Then moving on to</w:t>
+      </w:r>
+      <w:r>
+        <w:t xml:space="preserve"> lower </w:t>
       </w:r>
       <w:proofErr w:type="spellStart"/>
       <w:r>
-        <w:t>my_move</w:t>
+        <w:t>my_move’s</w:t>
       </w:r>
       <w:proofErr w:type="spellEnd"/>
       <w:r>
-        <w:t xml:space="preserve"> is actually not </w:t>
-      </w:r>
-      <w:r>
-        <w:t>a right</w:t>
-      </w:r>
-      <w:r>
-        <w:t xml:space="preserve"> </w:t>
-      </w:r>
-      <w:r>
-        <w:t xml:space="preserve">number so will introduce some error.  Moving on, let’s improve the weight of </w:t>
-      </w:r>
-      <w:proofErr w:type="spellStart"/>
-      <w:r>
-        <w:t>my_move</w:t>
-      </w:r>
-      <w:proofErr w:type="spellEnd"/>
-      <w:r>
-        <w:t xml:space="preserve"> using </w:t>
-      </w:r>
-      <w:r>
-        <w:t>heuristic_own_score_fixed_weight</w:t>
-      </w:r>
-      <w:r>
-        <w:t>_1</w:t>
-      </w:r>
-      <w:r>
-        <w:t xml:space="preserve">, the performance becomes worse. Then moving on to lower </w:t>
-      </w:r>
-      <w:proofErr w:type="spellStart"/>
-      <w:r>
-        <w:t>my_move’s</w:t>
-      </w:r>
-      <w:proofErr w:type="spellEnd"/>
-      <w:r>
-        <w:t xml:space="preserve"> weight using   </w:t>
-      </w:r>
-      <w:r>
-        <w:t>heuristic_own_score_fixed_weight</w:t>
+        <w:t xml:space="preserve"> weight </w:t>
+      </w:r>
+      <w:proofErr w:type="gramStart"/>
+      <w:r>
+        <w:t xml:space="preserve">using  </w:t>
+      </w:r>
+      <w:r>
+        <w:t>heuristic</w:t>
+      </w:r>
+      <w:proofErr w:type="gramEnd"/>
+      <w:r>
+        <w:t>_own_score_fixed_weight</w:t>
       </w:r>
       <w:r>
         <w:t>_2</w:t>
@@ -1100,7 +1139,10 @@
         <w:t xml:space="preserve"> </w:t>
       </w:r>
       <w:r>
-        <w:t xml:space="preserve">the performance finally out performs the </w:t>
+        <w:t>the performance finally out-</w:t>
+      </w:r>
+      <w:r>
+        <w:t xml:space="preserve">performs the </w:t>
       </w:r>
       <w:proofErr w:type="spellStart"/>
       <w:r>
@@ -1108,55 +1150,54 @@
       </w:r>
       <w:proofErr w:type="spellEnd"/>
       <w:r>
-        <w:t xml:space="preserve">.   With these 3 functions, we can feel that lowering </w:t>
+        <w:t xml:space="preserve">.   With these 3 functions, we can </w:t>
+      </w:r>
+      <w:r>
+        <w:t>see</w:t>
+      </w:r>
+      <w:r>
+        <w:t xml:space="preserve"> that </w:t>
+      </w:r>
+      <w:r>
+        <w:t xml:space="preserve">know yourself and know your opponent’s </w:t>
+      </w:r>
+      <w:proofErr w:type="gramStart"/>
+      <w:r>
+        <w:t>better(</w:t>
+      </w:r>
+      <w:proofErr w:type="gramEnd"/>
+      <w:r>
+        <w:t>which means take opponent’s with more weight) is a good strategy</w:t>
+      </w:r>
+      <w:r>
+        <w:t xml:space="preserve">.  Let’s use another heuristic </w:t>
       </w:r>
       <w:proofErr w:type="spellStart"/>
       <w:r>
-        <w:t>my_move</w:t>
+        <w:t>heuristic_oppo_score_fixed_weight</w:t>
       </w:r>
       <w:proofErr w:type="spellEnd"/>
       <w:r>
-        <w:t xml:space="preserve"> weight but also take it into account (weight not zero) seems to be a good </w:t>
+        <w:t xml:space="preserve"> to improve the weight of the opponent’s </w:t>
+      </w:r>
+      <w:proofErr w:type="gramStart"/>
+      <w:r>
+        <w:t>moves ,</w:t>
+      </w:r>
+      <w:proofErr w:type="gramEnd"/>
+      <w:r>
+        <w:t xml:space="preserve"> it also out performs the </w:t>
       </w:r>
       <w:proofErr w:type="spellStart"/>
       <w:r>
-        <w:t>stratedy</w:t>
+        <w:t>ID_improved</w:t>
       </w:r>
       <w:proofErr w:type="spellEnd"/>
       <w:r>
-        <w:t xml:space="preserve">.  Let’s use another heuristic </w:t>
-      </w:r>
-      <w:proofErr w:type="spellStart"/>
-      <w:r>
-        <w:t>heuristic_oppo_score_fixed_</w:t>
-      </w:r>
-      <w:proofErr w:type="gramStart"/>
-      <w:r>
-        <w:t>weight</w:t>
-      </w:r>
-      <w:proofErr w:type="spellEnd"/>
-      <w:r>
-        <w:t xml:space="preserve">  to</w:t>
-      </w:r>
-      <w:proofErr w:type="gramEnd"/>
-      <w:r>
-        <w:t xml:space="preserve"> improve the weight of the opponent’s moves , it also out performs the </w:t>
-      </w:r>
-      <w:proofErr w:type="spellStart"/>
-      <w:r>
-        <w:t>ID_improved</w:t>
-      </w:r>
-      <w:proofErr w:type="spellEnd"/>
-      <w:r>
-        <w:t xml:space="preserve"> but the delta is not as much as lowering </w:t>
-      </w:r>
-      <w:proofErr w:type="spellStart"/>
-      <w:r>
-        <w:t>my_moves</w:t>
-      </w:r>
-      <w:proofErr w:type="spellEnd"/>
-      <w:r>
-        <w:t xml:space="preserve"> weight. </w:t>
+        <w:t>, which validates our point</w:t>
+      </w:r>
+      <w:r>
+        <w:t xml:space="preserve">. </w:t>
       </w:r>
     </w:p>
     <w:p>
@@ -1167,10 +1208,7 @@
         <w:t>heuristic_own_score_fixed_weight</w:t>
       </w:r>
       <w:r>
-        <w:t>_2</w:t>
-      </w:r>
-      <w:r>
-        <w:t xml:space="preserve"> which lower’s </w:t>
+        <w:t xml:space="preserve">_2 which lower’s </w:t>
       </w:r>
       <w:proofErr w:type="spellStart"/>
       <w:r>
@@ -1185,9 +1223,52 @@
       </w:r>
       <w:r>
         <w:t>, so I choose this function in the task.</w:t>
+      </w:r>
+      <w:r>
+        <w:t xml:space="preserve"> </w:t>
+      </w:r>
+      <w:r>
+        <w:t xml:space="preserve">From other unsatisfactory heuristics, we can learn that 1. It is not easy to </w:t>
+      </w:r>
+      <w:proofErr w:type="spellStart"/>
+      <w:r>
+        <w:t>out perform</w:t>
+      </w:r>
+      <w:proofErr w:type="spellEnd"/>
+      <w:r>
+        <w:t xml:space="preserve"> the </w:t>
+      </w:r>
+      <w:proofErr w:type="spellStart"/>
+      <w:r>
+        <w:t>ID_improved</w:t>
+      </w:r>
+      <w:proofErr w:type="spellEnd"/>
+      <w:r>
+        <w:t xml:space="preserve"> heuristic. 2. Sometimes more variables and thus more calculation is not worthy it, because it will case the search depth shallow.  3. Know yourself and know your enemy better applies to this problem, sometimes we can appl</w:t>
+      </w:r>
+      <w:r>
+        <w:t>y some</w:t>
+      </w:r>
+      <w:r>
+        <w:t xml:space="preserve"> </w:t>
+      </w:r>
+      <w:r>
+        <w:t xml:space="preserve">life </w:t>
+      </w:r>
+      <w:r>
+        <w:t>wi</w:t>
       </w:r>
       <w:bookmarkStart w:id="0" w:name="_GoBack"/>
       <w:bookmarkEnd w:id="0"/>
+      <w:r>
+        <w:t xml:space="preserve">sdom </w:t>
+      </w:r>
+      <w:r>
+        <w:t>to solving AI issues</w:t>
+      </w:r>
+      <w:r>
+        <w:t>.</w:t>
+      </w:r>
     </w:p>
     <w:p/>
     <w:sectPr>
@@ -1677,6 +1758,1075 @@
 </w:styles>
 </file>
 
+<file path=word/charts/chart1.xml><?xml version="1.0" encoding="utf-8"?>
+<c:chartSpace xmlns:c="http://schemas.openxmlformats.org/drawingml/2006/chart" xmlns:a="http://schemas.openxmlformats.org/drawingml/2006/main" xmlns:r="http://schemas.openxmlformats.org/officeDocument/2006/relationships">
+  <c:date1904 val="0"/>
+  <c:lang val="en-US"/>
+  <c:roundedCorners val="0"/>
+  <mc:AlternateContent xmlns:mc="http://schemas.openxmlformats.org/markup-compatibility/2006">
+    <mc:Choice xmlns:c14="http://schemas.microsoft.com/office/drawing/2007/8/2/chart" Requires="c14">
+      <c14:style val="102"/>
+    </mc:Choice>
+    <mc:Fallback>
+      <c:style val="2"/>
+    </mc:Fallback>
+  </mc:AlternateContent>
+  <c:chart>
+    <c:title>
+      <c:tx>
+        <c:rich>
+          <a:bodyPr rot="0" spcFirstLastPara="1" vertOverflow="ellipsis" vert="horz" wrap="square" anchor="ctr" anchorCtr="1"/>
+          <a:lstStyle/>
+          <a:p>
+            <a:pPr>
+              <a:defRPr sz="1400" b="0" i="0" u="none" strike="noStrike" kern="1200" spc="0" baseline="0">
+                <a:solidFill>
+                  <a:schemeClr val="tx1">
+                    <a:lumMod val="65000"/>
+                    <a:lumOff val="35000"/>
+                  </a:schemeClr>
+                </a:solidFill>
+                <a:latin typeface="+mn-lt"/>
+                <a:ea typeface="+mn-ea"/>
+                <a:cs typeface="+mn-cs"/>
+              </a:defRPr>
+            </a:pPr>
+            <a:r>
+              <a:rPr lang="en-US" altLang="zh-CN"/>
+              <a:t>Wining</a:t>
+            </a:r>
+            <a:r>
+              <a:rPr lang="en-US" altLang="zh-CN" baseline="0"/>
+              <a:t> rate for heuristics compared with reference heuristic</a:t>
+            </a:r>
+          </a:p>
+        </c:rich>
+      </c:tx>
+      <c:overlay val="0"/>
+      <c:spPr>
+        <a:noFill/>
+        <a:ln>
+          <a:noFill/>
+        </a:ln>
+        <a:effectLst/>
+      </c:spPr>
+      <c:txPr>
+        <a:bodyPr rot="0" spcFirstLastPara="1" vertOverflow="ellipsis" vert="horz" wrap="square" anchor="ctr" anchorCtr="1"/>
+        <a:lstStyle/>
+        <a:p>
+          <a:pPr>
+            <a:defRPr sz="1400" b="0" i="0" u="none" strike="noStrike" kern="1200" spc="0" baseline="0">
+              <a:solidFill>
+                <a:schemeClr val="tx1">
+                  <a:lumMod val="65000"/>
+                  <a:lumOff val="35000"/>
+                </a:schemeClr>
+              </a:solidFill>
+              <a:latin typeface="+mn-lt"/>
+              <a:ea typeface="+mn-ea"/>
+              <a:cs typeface="+mn-cs"/>
+            </a:defRPr>
+          </a:pPr>
+          <a:endParaRPr lang="en-US"/>
+        </a:p>
+      </c:txPr>
+    </c:title>
+    <c:autoTitleDeleted val="0"/>
+    <c:plotArea>
+      <c:layout/>
+      <c:barChart>
+        <c:barDir val="col"/>
+        <c:grouping val="clustered"/>
+        <c:varyColors val="0"/>
+        <c:ser>
+          <c:idx val="0"/>
+          <c:order val="0"/>
+          <c:tx>
+            <c:strRef>
+              <c:f>Sheet1!$B$1</c:f>
+              <c:strCache>
+                <c:ptCount val="1"/>
+                <c:pt idx="0">
+                  <c:v>Function wining rate</c:v>
+                </c:pt>
+              </c:strCache>
+            </c:strRef>
+          </c:tx>
+          <c:spPr>
+            <a:solidFill>
+              <a:schemeClr val="accent1"/>
+            </a:solidFill>
+            <a:ln>
+              <a:noFill/>
+            </a:ln>
+            <a:effectLst/>
+          </c:spPr>
+          <c:invertIfNegative val="0"/>
+          <c:cat>
+            <c:strRef>
+              <c:f>Sheet1!$A$2:$A$8</c:f>
+              <c:strCache>
+                <c:ptCount val="7"/>
+                <c:pt idx="0">
+                  <c:v>heuristic_diff_score</c:v>
+                </c:pt>
+                <c:pt idx="1">
+                  <c:v>heuristic_score_var_weight</c:v>
+                </c:pt>
+                <c:pt idx="2">
+                  <c:v>heuristic_diff_score_with_count</c:v>
+                </c:pt>
+                <c:pt idx="3">
+                  <c:v>heuristic_oppononet_negtive_score</c:v>
+                </c:pt>
+                <c:pt idx="4">
+                  <c:v>heuristic_own_score_fixed_weight_1</c:v>
+                </c:pt>
+                <c:pt idx="5">
+                  <c:v>heuristic_own_score_fixed_weight_2</c:v>
+                </c:pt>
+                <c:pt idx="6">
+                  <c:v>heuristic_oppo_score_fixed_weight</c:v>
+                </c:pt>
+              </c:strCache>
+            </c:strRef>
+          </c:cat>
+          <c:val>
+            <c:numRef>
+              <c:f>Sheet1!$B$2:$B$8</c:f>
+              <c:numCache>
+                <c:formatCode>0.00%</c:formatCode>
+                <c:ptCount val="7"/>
+                <c:pt idx="0">
+                  <c:v>0.6643</c:v>
+                </c:pt>
+                <c:pt idx="1">
+                  <c:v>0.71430000000000005</c:v>
+                </c:pt>
+                <c:pt idx="2">
+                  <c:v>0.64290000000000003</c:v>
+                </c:pt>
+                <c:pt idx="3">
+                  <c:v>0.65</c:v>
+                </c:pt>
+                <c:pt idx="4">
+                  <c:v>0.64290000000000003</c:v>
+                </c:pt>
+                <c:pt idx="5">
+                  <c:v>0.7571</c:v>
+                </c:pt>
+                <c:pt idx="6">
+                  <c:v>0.70709999999999995</c:v>
+                </c:pt>
+              </c:numCache>
+            </c:numRef>
+          </c:val>
+        </c:ser>
+        <c:ser>
+          <c:idx val="1"/>
+          <c:order val="1"/>
+          <c:tx>
+            <c:strRef>
+              <c:f>Sheet1!$C$1</c:f>
+              <c:strCache>
+                <c:ptCount val="1"/>
+                <c:pt idx="0">
+                  <c:v>Reference wining rate</c:v>
+                </c:pt>
+              </c:strCache>
+            </c:strRef>
+          </c:tx>
+          <c:spPr>
+            <a:solidFill>
+              <a:schemeClr val="accent2"/>
+            </a:solidFill>
+            <a:ln>
+              <a:noFill/>
+            </a:ln>
+            <a:effectLst/>
+          </c:spPr>
+          <c:invertIfNegative val="0"/>
+          <c:cat>
+            <c:strRef>
+              <c:f>Sheet1!$A$2:$A$8</c:f>
+              <c:strCache>
+                <c:ptCount val="7"/>
+                <c:pt idx="0">
+                  <c:v>heuristic_diff_score</c:v>
+                </c:pt>
+                <c:pt idx="1">
+                  <c:v>heuristic_score_var_weight</c:v>
+                </c:pt>
+                <c:pt idx="2">
+                  <c:v>heuristic_diff_score_with_count</c:v>
+                </c:pt>
+                <c:pt idx="3">
+                  <c:v>heuristic_oppononet_negtive_score</c:v>
+                </c:pt>
+                <c:pt idx="4">
+                  <c:v>heuristic_own_score_fixed_weight_1</c:v>
+                </c:pt>
+                <c:pt idx="5">
+                  <c:v>heuristic_own_score_fixed_weight_2</c:v>
+                </c:pt>
+                <c:pt idx="6">
+                  <c:v>heuristic_oppo_score_fixed_weight</c:v>
+                </c:pt>
+              </c:strCache>
+            </c:strRef>
+          </c:cat>
+          <c:val>
+            <c:numRef>
+              <c:f>Sheet1!$C$2:$C$8</c:f>
+              <c:numCache>
+                <c:formatCode>0.00%</c:formatCode>
+                <c:ptCount val="7"/>
+                <c:pt idx="0">
+                  <c:v>0.67859999999999998</c:v>
+                </c:pt>
+                <c:pt idx="1">
+                  <c:v>0.72860000000000003</c:v>
+                </c:pt>
+                <c:pt idx="2">
+                  <c:v>0.70709999999999995</c:v>
+                </c:pt>
+                <c:pt idx="3">
+                  <c:v>0.69289999999999996</c:v>
+                </c:pt>
+                <c:pt idx="4">
+                  <c:v>0.68569999999999998</c:v>
+                </c:pt>
+                <c:pt idx="5">
+                  <c:v>0.67859999999999998</c:v>
+                </c:pt>
+                <c:pt idx="6">
+                  <c:v>0.6643</c:v>
+                </c:pt>
+              </c:numCache>
+            </c:numRef>
+          </c:val>
+        </c:ser>
+        <c:ser>
+          <c:idx val="2"/>
+          <c:order val="2"/>
+          <c:tx>
+            <c:strRef>
+              <c:f>Sheet1!$D$1</c:f>
+              <c:strCache>
+                <c:ptCount val="1"/>
+                <c:pt idx="0">
+                  <c:v>delta</c:v>
+                </c:pt>
+              </c:strCache>
+            </c:strRef>
+          </c:tx>
+          <c:spPr>
+            <a:solidFill>
+              <a:srgbClr val="00B050"/>
+            </a:solidFill>
+            <a:ln>
+              <a:noFill/>
+            </a:ln>
+            <a:effectLst/>
+          </c:spPr>
+          <c:invertIfNegative val="0"/>
+          <c:cat>
+            <c:strRef>
+              <c:f>Sheet1!$A$2:$A$8</c:f>
+              <c:strCache>
+                <c:ptCount val="7"/>
+                <c:pt idx="0">
+                  <c:v>heuristic_diff_score</c:v>
+                </c:pt>
+                <c:pt idx="1">
+                  <c:v>heuristic_score_var_weight</c:v>
+                </c:pt>
+                <c:pt idx="2">
+                  <c:v>heuristic_diff_score_with_count</c:v>
+                </c:pt>
+                <c:pt idx="3">
+                  <c:v>heuristic_oppononet_negtive_score</c:v>
+                </c:pt>
+                <c:pt idx="4">
+                  <c:v>heuristic_own_score_fixed_weight_1</c:v>
+                </c:pt>
+                <c:pt idx="5">
+                  <c:v>heuristic_own_score_fixed_weight_2</c:v>
+                </c:pt>
+                <c:pt idx="6">
+                  <c:v>heuristic_oppo_score_fixed_weight</c:v>
+                </c:pt>
+              </c:strCache>
+            </c:strRef>
+          </c:cat>
+          <c:val>
+            <c:numRef>
+              <c:f>Sheet1!$D$2:$D$8</c:f>
+              <c:numCache>
+                <c:formatCode>0.00%</c:formatCode>
+                <c:ptCount val="7"/>
+                <c:pt idx="0">
+                  <c:v>-1.43E-2</c:v>
+                </c:pt>
+                <c:pt idx="1">
+                  <c:v>-1.43E-2</c:v>
+                </c:pt>
+                <c:pt idx="2">
+                  <c:v>-6.4199999999999993E-2</c:v>
+                </c:pt>
+                <c:pt idx="3">
+                  <c:v>-3.7100000000000001E-2</c:v>
+                </c:pt>
+                <c:pt idx="4">
+                  <c:v>-4.2599999999999999E-2</c:v>
+                </c:pt>
+                <c:pt idx="5">
+                  <c:v>7.0499999999999993E-2</c:v>
+                </c:pt>
+                <c:pt idx="6">
+                  <c:v>3.2800000000000003E-2</c:v>
+                </c:pt>
+              </c:numCache>
+            </c:numRef>
+          </c:val>
+        </c:ser>
+        <c:dLbls>
+          <c:showLegendKey val="0"/>
+          <c:showVal val="0"/>
+          <c:showCatName val="0"/>
+          <c:showSerName val="0"/>
+          <c:showPercent val="0"/>
+          <c:showBubbleSize val="0"/>
+        </c:dLbls>
+        <c:gapWidth val="219"/>
+        <c:overlap val="-27"/>
+        <c:axId val="410636400"/>
+        <c:axId val="410636792"/>
+      </c:barChart>
+      <c:catAx>
+        <c:axId val="410636400"/>
+        <c:scaling>
+          <c:orientation val="minMax"/>
+        </c:scaling>
+        <c:delete val="0"/>
+        <c:axPos val="b"/>
+        <c:numFmt formatCode="General" sourceLinked="1"/>
+        <c:majorTickMark val="none"/>
+        <c:minorTickMark val="none"/>
+        <c:tickLblPos val="nextTo"/>
+        <c:spPr>
+          <a:noFill/>
+          <a:ln w="9525" cap="flat" cmpd="sng" algn="ctr">
+            <a:solidFill>
+              <a:schemeClr val="tx1">
+                <a:lumMod val="15000"/>
+                <a:lumOff val="85000"/>
+              </a:schemeClr>
+            </a:solidFill>
+            <a:round/>
+          </a:ln>
+          <a:effectLst/>
+        </c:spPr>
+        <c:txPr>
+          <a:bodyPr rot="-60000000" spcFirstLastPara="1" vertOverflow="ellipsis" vert="horz" wrap="square" anchor="ctr" anchorCtr="1"/>
+          <a:lstStyle/>
+          <a:p>
+            <a:pPr>
+              <a:defRPr sz="900" b="0" i="0" u="none" strike="noStrike" kern="1200" baseline="0">
+                <a:solidFill>
+                  <a:schemeClr val="tx1">
+                    <a:lumMod val="65000"/>
+                    <a:lumOff val="35000"/>
+                  </a:schemeClr>
+                </a:solidFill>
+                <a:latin typeface="+mn-lt"/>
+                <a:ea typeface="+mn-ea"/>
+                <a:cs typeface="+mn-cs"/>
+              </a:defRPr>
+            </a:pPr>
+            <a:endParaRPr lang="en-US"/>
+          </a:p>
+        </c:txPr>
+        <c:crossAx val="410636792"/>
+        <c:crosses val="autoZero"/>
+        <c:auto val="1"/>
+        <c:lblAlgn val="ctr"/>
+        <c:lblOffset val="100"/>
+        <c:noMultiLvlLbl val="0"/>
+      </c:catAx>
+      <c:valAx>
+        <c:axId val="410636792"/>
+        <c:scaling>
+          <c:orientation val="minMax"/>
+        </c:scaling>
+        <c:delete val="0"/>
+        <c:axPos val="l"/>
+        <c:majorGridlines>
+          <c:spPr>
+            <a:ln w="9525" cap="flat" cmpd="sng" algn="ctr">
+              <a:solidFill>
+                <a:schemeClr val="tx1">
+                  <a:lumMod val="15000"/>
+                  <a:lumOff val="85000"/>
+                </a:schemeClr>
+              </a:solidFill>
+              <a:round/>
+            </a:ln>
+            <a:effectLst/>
+          </c:spPr>
+        </c:majorGridlines>
+        <c:numFmt formatCode="0.00%" sourceLinked="1"/>
+        <c:majorTickMark val="none"/>
+        <c:minorTickMark val="none"/>
+        <c:tickLblPos val="nextTo"/>
+        <c:spPr>
+          <a:noFill/>
+          <a:ln>
+            <a:noFill/>
+          </a:ln>
+          <a:effectLst/>
+        </c:spPr>
+        <c:txPr>
+          <a:bodyPr rot="-60000000" spcFirstLastPara="1" vertOverflow="ellipsis" vert="horz" wrap="square" anchor="ctr" anchorCtr="1"/>
+          <a:lstStyle/>
+          <a:p>
+            <a:pPr>
+              <a:defRPr sz="900" b="0" i="0" u="none" strike="noStrike" kern="1200" baseline="0">
+                <a:solidFill>
+                  <a:schemeClr val="tx1">
+                    <a:lumMod val="65000"/>
+                    <a:lumOff val="35000"/>
+                  </a:schemeClr>
+                </a:solidFill>
+                <a:latin typeface="+mn-lt"/>
+                <a:ea typeface="+mn-ea"/>
+                <a:cs typeface="+mn-cs"/>
+              </a:defRPr>
+            </a:pPr>
+            <a:endParaRPr lang="en-US"/>
+          </a:p>
+        </c:txPr>
+        <c:crossAx val="410636400"/>
+        <c:crosses val="autoZero"/>
+        <c:crossBetween val="between"/>
+      </c:valAx>
+      <c:spPr>
+        <a:noFill/>
+        <a:ln>
+          <a:noFill/>
+        </a:ln>
+        <a:effectLst/>
+      </c:spPr>
+    </c:plotArea>
+    <c:legend>
+      <c:legendPos val="b"/>
+      <c:overlay val="0"/>
+      <c:spPr>
+        <a:noFill/>
+        <a:ln>
+          <a:noFill/>
+        </a:ln>
+        <a:effectLst/>
+      </c:spPr>
+      <c:txPr>
+        <a:bodyPr rot="0" spcFirstLastPara="1" vertOverflow="ellipsis" vert="horz" wrap="square" anchor="ctr" anchorCtr="1"/>
+        <a:lstStyle/>
+        <a:p>
+          <a:pPr>
+            <a:defRPr sz="900" b="0" i="0" u="none" strike="noStrike" kern="1200" baseline="0">
+              <a:solidFill>
+                <a:schemeClr val="tx1">
+                  <a:lumMod val="65000"/>
+                  <a:lumOff val="35000"/>
+                </a:schemeClr>
+              </a:solidFill>
+              <a:latin typeface="+mn-lt"/>
+              <a:ea typeface="+mn-ea"/>
+              <a:cs typeface="+mn-cs"/>
+            </a:defRPr>
+          </a:pPr>
+          <a:endParaRPr lang="en-US"/>
+        </a:p>
+      </c:txPr>
+    </c:legend>
+    <c:plotVisOnly val="1"/>
+    <c:dispBlanksAs val="gap"/>
+    <c:showDLblsOverMax val="0"/>
+  </c:chart>
+  <c:spPr>
+    <a:solidFill>
+      <a:schemeClr val="bg1"/>
+    </a:solidFill>
+    <a:ln w="9525" cap="flat" cmpd="sng" algn="ctr">
+      <a:solidFill>
+        <a:schemeClr val="tx1">
+          <a:lumMod val="15000"/>
+          <a:lumOff val="85000"/>
+        </a:schemeClr>
+      </a:solidFill>
+      <a:round/>
+    </a:ln>
+    <a:effectLst/>
+  </c:spPr>
+  <c:txPr>
+    <a:bodyPr/>
+    <a:lstStyle/>
+    <a:p>
+      <a:pPr>
+        <a:defRPr/>
+      </a:pPr>
+      <a:endParaRPr lang="en-US"/>
+    </a:p>
+  </c:txPr>
+  <c:externalData r:id="rId3">
+    <c:autoUpdate val="0"/>
+  </c:externalData>
+</c:chartSpace>
+</file>
+
+<file path=word/charts/colors1.xml><?xml version="1.0" encoding="utf-8"?>
+<cs:colorStyle xmlns:cs="http://schemas.microsoft.com/office/drawing/2012/chartStyle" xmlns:a="http://schemas.openxmlformats.org/drawingml/2006/main" meth="cycle" id="10">
+  <a:schemeClr val="accent1"/>
+  <a:schemeClr val="accent2"/>
+  <a:schemeClr val="accent3"/>
+  <a:schemeClr val="accent4"/>
+  <a:schemeClr val="accent5"/>
+  <a:schemeClr val="accent6"/>
+  <cs:variation/>
+  <cs:variation>
+    <a:lumMod val="60000"/>
+  </cs:variation>
+  <cs:variation>
+    <a:lumMod val="80000"/>
+    <a:lumOff val="20000"/>
+  </cs:variation>
+  <cs:variation>
+    <a:lumMod val="80000"/>
+  </cs:variation>
+  <cs:variation>
+    <a:lumMod val="60000"/>
+    <a:lumOff val="40000"/>
+  </cs:variation>
+  <cs:variation>
+    <a:lumMod val="50000"/>
+  </cs:variation>
+  <cs:variation>
+    <a:lumMod val="70000"/>
+    <a:lumOff val="30000"/>
+  </cs:variation>
+  <cs:variation>
+    <a:lumMod val="70000"/>
+  </cs:variation>
+  <cs:variation>
+    <a:lumMod val="50000"/>
+    <a:lumOff val="50000"/>
+  </cs:variation>
+</cs:colorStyle>
+</file>
+
+<file path=word/charts/style1.xml><?xml version="1.0" encoding="utf-8"?>
+<cs:chartStyle xmlns:cs="http://schemas.microsoft.com/office/drawing/2012/chartStyle" xmlns:a="http://schemas.openxmlformats.org/drawingml/2006/main" id="201">
+  <cs:axisTitle>
+    <cs:lnRef idx="0"/>
+    <cs:fillRef idx="0"/>
+    <cs:effectRef idx="0"/>
+    <cs:fontRef idx="minor">
+      <a:schemeClr val="tx1">
+        <a:lumMod val="65000"/>
+        <a:lumOff val="35000"/>
+      </a:schemeClr>
+    </cs:fontRef>
+    <cs:defRPr sz="1000" kern="1200"/>
+  </cs:axisTitle>
+  <cs:categoryAxis>
+    <cs:lnRef idx="0"/>
+    <cs:fillRef idx="0"/>
+    <cs:effectRef idx="0"/>
+    <cs:fontRef idx="minor">
+      <a:schemeClr val="tx1">
+        <a:lumMod val="65000"/>
+        <a:lumOff val="35000"/>
+      </a:schemeClr>
+    </cs:fontRef>
+    <cs:spPr>
+      <a:ln w="9525" cap="flat" cmpd="sng" algn="ctr">
+        <a:solidFill>
+          <a:schemeClr val="tx1">
+            <a:lumMod val="15000"/>
+            <a:lumOff val="85000"/>
+          </a:schemeClr>
+        </a:solidFill>
+        <a:round/>
+      </a:ln>
+    </cs:spPr>
+    <cs:defRPr sz="900" kern="1200"/>
+  </cs:categoryAxis>
+  <cs:chartArea mods="allowNoFillOverride allowNoLineOverride">
+    <cs:lnRef idx="0"/>
+    <cs:fillRef idx="0"/>
+    <cs:effectRef idx="0"/>
+    <cs:fontRef idx="minor">
+      <a:schemeClr val="tx1"/>
+    </cs:fontRef>
+    <cs:spPr>
+      <a:solidFill>
+        <a:schemeClr val="bg1"/>
+      </a:solidFill>
+      <a:ln w="9525" cap="flat" cmpd="sng" algn="ctr">
+        <a:solidFill>
+          <a:schemeClr val="tx1">
+            <a:lumMod val="15000"/>
+            <a:lumOff val="85000"/>
+          </a:schemeClr>
+        </a:solidFill>
+        <a:round/>
+      </a:ln>
+    </cs:spPr>
+    <cs:defRPr sz="1000" kern="1200"/>
+  </cs:chartArea>
+  <cs:dataLabel>
+    <cs:lnRef idx="0"/>
+    <cs:fillRef idx="0"/>
+    <cs:effectRef idx="0"/>
+    <cs:fontRef idx="minor">
+      <a:schemeClr val="tx1">
+        <a:lumMod val="75000"/>
+        <a:lumOff val="25000"/>
+      </a:schemeClr>
+    </cs:fontRef>
+    <cs:defRPr sz="900" kern="1200"/>
+  </cs:dataLabel>
+  <cs:dataLabelCallout>
+    <cs:lnRef idx="0"/>
+    <cs:fillRef idx="0"/>
+    <cs:effectRef idx="0"/>
+    <cs:fontRef idx="minor">
+      <a:schemeClr val="dk1">
+        <a:lumMod val="65000"/>
+        <a:lumOff val="35000"/>
+      </a:schemeClr>
+    </cs:fontRef>
+    <cs:spPr>
+      <a:solidFill>
+        <a:schemeClr val="lt1"/>
+      </a:solidFill>
+      <a:ln>
+        <a:solidFill>
+          <a:schemeClr val="dk1">
+            <a:lumMod val="25000"/>
+            <a:lumOff val="75000"/>
+          </a:schemeClr>
+        </a:solidFill>
+      </a:ln>
+    </cs:spPr>
+    <cs:defRPr sz="900" kern="1200"/>
+    <cs:bodyPr rot="0" spcFirstLastPara="1" vertOverflow="clip" horzOverflow="clip" vert="horz" wrap="square" lIns="36576" tIns="18288" rIns="36576" bIns="18288" anchor="ctr" anchorCtr="1">
+      <a:spAutoFit/>
+    </cs:bodyPr>
+  </cs:dataLabelCallout>
+  <cs:dataPoint>
+    <cs:lnRef idx="0"/>
+    <cs:fillRef idx="1">
+      <cs:styleClr val="auto"/>
+    </cs:fillRef>
+    <cs:effectRef idx="0"/>
+    <cs:fontRef idx="minor">
+      <a:schemeClr val="tx1"/>
+    </cs:fontRef>
+  </cs:dataPoint>
+  <cs:dataPoint3D>
+    <cs:lnRef idx="0"/>
+    <cs:fillRef idx="1">
+      <cs:styleClr val="auto"/>
+    </cs:fillRef>
+    <cs:effectRef idx="0"/>
+    <cs:fontRef idx="minor">
+      <a:schemeClr val="tx1"/>
+    </cs:fontRef>
+  </cs:dataPoint3D>
+  <cs:dataPointLine>
+    <cs:lnRef idx="0">
+      <cs:styleClr val="auto"/>
+    </cs:lnRef>
+    <cs:fillRef idx="1"/>
+    <cs:effectRef idx="0"/>
+    <cs:fontRef idx="minor">
+      <a:schemeClr val="tx1"/>
+    </cs:fontRef>
+    <cs:spPr>
+      <a:ln w="28575" cap="rnd">
+        <a:solidFill>
+          <a:schemeClr val="phClr"/>
+        </a:solidFill>
+        <a:round/>
+      </a:ln>
+    </cs:spPr>
+  </cs:dataPointLine>
+  <cs:dataPointMarker>
+    <cs:lnRef idx="0">
+      <cs:styleClr val="auto"/>
+    </cs:lnRef>
+    <cs:fillRef idx="1">
+      <cs:styleClr val="auto"/>
+    </cs:fillRef>
+    <cs:effectRef idx="0"/>
+    <cs:fontRef idx="minor">
+      <a:schemeClr val="tx1"/>
+    </cs:fontRef>
+    <cs:spPr>
+      <a:ln w="9525">
+        <a:solidFill>
+          <a:schemeClr val="phClr"/>
+        </a:solidFill>
+      </a:ln>
+    </cs:spPr>
+  </cs:dataPointMarker>
+  <cs:dataPointMarkerLayout symbol="circle" size="5"/>
+  <cs:dataPointWireframe>
+    <cs:lnRef idx="0">
+      <cs:styleClr val="auto"/>
+    </cs:lnRef>
+    <cs:fillRef idx="1"/>
+    <cs:effectRef idx="0"/>
+    <cs:fontRef idx="minor">
+      <a:schemeClr val="tx1"/>
+    </cs:fontRef>
+    <cs:spPr>
+      <a:ln w="9525" cap="rnd">
+        <a:solidFill>
+          <a:schemeClr val="phClr"/>
+        </a:solidFill>
+        <a:round/>
+      </a:ln>
+    </cs:spPr>
+  </cs:dataPointWireframe>
+  <cs:dataTable>
+    <cs:lnRef idx="0"/>
+    <cs:fillRef idx="0"/>
+    <cs:effectRef idx="0"/>
+    <cs:fontRef idx="minor">
+      <a:schemeClr val="tx1">
+        <a:lumMod val="65000"/>
+        <a:lumOff val="35000"/>
+      </a:schemeClr>
+    </cs:fontRef>
+    <cs:spPr>
+      <a:noFill/>
+      <a:ln w="9525" cap="flat" cmpd="sng" algn="ctr">
+        <a:solidFill>
+          <a:schemeClr val="tx1">
+            <a:lumMod val="15000"/>
+            <a:lumOff val="85000"/>
+          </a:schemeClr>
+        </a:solidFill>
+        <a:round/>
+      </a:ln>
+    </cs:spPr>
+    <cs:defRPr sz="900" kern="1200"/>
+  </cs:dataTable>
+  <cs:downBar>
+    <cs:lnRef idx="0"/>
+    <cs:fillRef idx="0"/>
+    <cs:effectRef idx="0"/>
+    <cs:fontRef idx="minor">
+      <a:schemeClr val="dk1"/>
+    </cs:fontRef>
+    <cs:spPr>
+      <a:solidFill>
+        <a:schemeClr val="dk1">
+          <a:lumMod val="65000"/>
+          <a:lumOff val="35000"/>
+        </a:schemeClr>
+      </a:solidFill>
+      <a:ln w="9525">
+        <a:solidFill>
+          <a:schemeClr val="tx1">
+            <a:lumMod val="65000"/>
+            <a:lumOff val="35000"/>
+          </a:schemeClr>
+        </a:solidFill>
+      </a:ln>
+    </cs:spPr>
+  </cs:downBar>
+  <cs:dropLine>
+    <cs:lnRef idx="0"/>
+    <cs:fillRef idx="0"/>
+    <cs:effectRef idx="0"/>
+    <cs:fontRef idx="minor">
+      <a:schemeClr val="tx1"/>
+    </cs:fontRef>
+    <cs:spPr>
+      <a:ln w="9525" cap="flat" cmpd="sng" algn="ctr">
+        <a:solidFill>
+          <a:schemeClr val="tx1">
+            <a:lumMod val="35000"/>
+            <a:lumOff val="65000"/>
+          </a:schemeClr>
+        </a:solidFill>
+        <a:round/>
+      </a:ln>
+    </cs:spPr>
+  </cs:dropLine>
+  <cs:errorBar>
+    <cs:lnRef idx="0"/>
+    <cs:fillRef idx="0"/>
+    <cs:effectRef idx="0"/>
+    <cs:fontRef idx="minor">
+      <a:schemeClr val="tx1"/>
+    </cs:fontRef>
+    <cs:spPr>
+      <a:ln w="9525" cap="flat" cmpd="sng" algn="ctr">
+        <a:solidFill>
+          <a:schemeClr val="tx1">
+            <a:lumMod val="65000"/>
+            <a:lumOff val="35000"/>
+          </a:schemeClr>
+        </a:solidFill>
+        <a:round/>
+      </a:ln>
+    </cs:spPr>
+  </cs:errorBar>
+  <cs:floor>
+    <cs:lnRef idx="0"/>
+    <cs:fillRef idx="0"/>
+    <cs:effectRef idx="0"/>
+    <cs:fontRef idx="minor">
+      <a:schemeClr val="tx1"/>
+    </cs:fontRef>
+    <cs:spPr>
+      <a:noFill/>
+      <a:ln>
+        <a:noFill/>
+      </a:ln>
+    </cs:spPr>
+  </cs:floor>
+  <cs:gridlineMajor>
+    <cs:lnRef idx="0"/>
+    <cs:fillRef idx="0"/>
+    <cs:effectRef idx="0"/>
+    <cs:fontRef idx="minor">
+      <a:schemeClr val="tx1"/>
+    </cs:fontRef>
+    <cs:spPr>
+      <a:ln w="9525" cap="flat" cmpd="sng" algn="ctr">
+        <a:solidFill>
+          <a:schemeClr val="tx1">
+            <a:lumMod val="15000"/>
+            <a:lumOff val="85000"/>
+          </a:schemeClr>
+        </a:solidFill>
+        <a:round/>
+      </a:ln>
+    </cs:spPr>
+  </cs:gridlineMajor>
+  <cs:gridlineMinor>
+    <cs:lnRef idx="0"/>
+    <cs:fillRef idx="0"/>
+    <cs:effectRef idx="0"/>
+    <cs:fontRef idx="minor">
+      <a:schemeClr val="tx1"/>
+    </cs:fontRef>
+    <cs:spPr>
+      <a:ln w="9525" cap="flat" cmpd="sng" algn="ctr">
+        <a:solidFill>
+          <a:schemeClr val="tx1">
+            <a:lumMod val="5000"/>
+            <a:lumOff val="95000"/>
+          </a:schemeClr>
+        </a:solidFill>
+        <a:round/>
+      </a:ln>
+    </cs:spPr>
+  </cs:gridlineMinor>
+  <cs:hiLoLine>
+    <cs:lnRef idx="0"/>
+    <cs:fillRef idx="0"/>
+    <cs:effectRef idx="0"/>
+    <cs:fontRef idx="minor">
+      <a:schemeClr val="tx1"/>
+    </cs:fontRef>
+    <cs:spPr>
+      <a:ln w="9525" cap="flat" cmpd="sng" algn="ctr">
+        <a:solidFill>
+          <a:schemeClr val="tx1">
+            <a:lumMod val="75000"/>
+            <a:lumOff val="25000"/>
+          </a:schemeClr>
+        </a:solidFill>
+        <a:round/>
+      </a:ln>
+    </cs:spPr>
+  </cs:hiLoLine>
+  <cs:leaderLine>
+    <cs:lnRef idx="0"/>
+    <cs:fillRef idx="0"/>
+    <cs:effectRef idx="0"/>
+    <cs:fontRef idx="minor">
+      <a:schemeClr val="tx1"/>
+    </cs:fontRef>
+    <cs:spPr>
+      <a:ln w="9525" cap="flat" cmpd="sng" algn="ctr">
+        <a:solidFill>
+          <a:schemeClr val="tx1">
+            <a:lumMod val="35000"/>
+            <a:lumOff val="65000"/>
+          </a:schemeClr>
+        </a:solidFill>
+        <a:round/>
+      </a:ln>
+    </cs:spPr>
+  </cs:leaderLine>
+  <cs:legend>
+    <cs:lnRef idx="0"/>
+    <cs:fillRef idx="0"/>
+    <cs:effectRef idx="0"/>
+    <cs:fontRef idx="minor">
+      <a:schemeClr val="tx1">
+        <a:lumMod val="65000"/>
+        <a:lumOff val="35000"/>
+      </a:schemeClr>
+    </cs:fontRef>
+    <cs:defRPr sz="900" kern="1200"/>
+  </cs:legend>
+  <cs:plotArea mods="allowNoFillOverride allowNoLineOverride">
+    <cs:lnRef idx="0"/>
+    <cs:fillRef idx="0"/>
+    <cs:effectRef idx="0"/>
+    <cs:fontRef idx="minor">
+      <a:schemeClr val="tx1"/>
+    </cs:fontRef>
+  </cs:plotArea>
+  <cs:plotArea3D mods="allowNoFillOverride allowNoLineOverride">
+    <cs:lnRef idx="0"/>
+    <cs:fillRef idx="0"/>
+    <cs:effectRef idx="0"/>
+    <cs:fontRef idx="minor">
+      <a:schemeClr val="tx1"/>
+    </cs:fontRef>
+  </cs:plotArea3D>
+  <cs:seriesAxis>
+    <cs:lnRef idx="0"/>
+    <cs:fillRef idx="0"/>
+    <cs:effectRef idx="0"/>
+    <cs:fontRef idx="minor">
+      <a:schemeClr val="tx1">
+        <a:lumMod val="65000"/>
+        <a:lumOff val="35000"/>
+      </a:schemeClr>
+    </cs:fontRef>
+    <cs:defRPr sz="900" kern="1200"/>
+  </cs:seriesAxis>
+  <cs:seriesLine>
+    <cs:lnRef idx="0"/>
+    <cs:fillRef idx="0"/>
+    <cs:effectRef idx="0"/>
+    <cs:fontRef idx="minor">
+      <a:schemeClr val="tx1"/>
+    </cs:fontRef>
+    <cs:spPr>
+      <a:ln w="9525" cap="flat" cmpd="sng" algn="ctr">
+        <a:solidFill>
+          <a:schemeClr val="tx1">
+            <a:lumMod val="35000"/>
+            <a:lumOff val="65000"/>
+          </a:schemeClr>
+        </a:solidFill>
+        <a:round/>
+      </a:ln>
+    </cs:spPr>
+  </cs:seriesLine>
+  <cs:title>
+    <cs:lnRef idx="0"/>
+    <cs:fillRef idx="0"/>
+    <cs:effectRef idx="0"/>
+    <cs:fontRef idx="minor">
+      <a:schemeClr val="tx1">
+        <a:lumMod val="65000"/>
+        <a:lumOff val="35000"/>
+      </a:schemeClr>
+    </cs:fontRef>
+    <cs:defRPr sz="1400" b="0" kern="1200" spc="0" baseline="0"/>
+  </cs:title>
+  <cs:trendline>
+    <cs:lnRef idx="0">
+      <cs:styleClr val="auto"/>
+    </cs:lnRef>
+    <cs:fillRef idx="0"/>
+    <cs:effectRef idx="0"/>
+    <cs:fontRef idx="minor">
+      <a:schemeClr val="tx1"/>
+    </cs:fontRef>
+    <cs:spPr>
+      <a:ln w="19050" cap="rnd">
+        <a:solidFill>
+          <a:schemeClr val="phClr"/>
+        </a:solidFill>
+        <a:prstDash val="sysDot"/>
+      </a:ln>
+    </cs:spPr>
+  </cs:trendline>
+  <cs:trendlineLabel>
+    <cs:lnRef idx="0"/>
+    <cs:fillRef idx="0"/>
+    <cs:effectRef idx="0"/>
+    <cs:fontRef idx="minor">
+      <a:schemeClr val="tx1">
+        <a:lumMod val="65000"/>
+        <a:lumOff val="35000"/>
+      </a:schemeClr>
+    </cs:fontRef>
+    <cs:defRPr sz="900" kern="1200"/>
+  </cs:trendlineLabel>
+  <cs:upBar>
+    <cs:lnRef idx="0"/>
+    <cs:fillRef idx="0"/>
+    <cs:effectRef idx="0"/>
+    <cs:fontRef idx="minor">
+      <a:schemeClr val="dk1"/>
+    </cs:fontRef>
+    <cs:spPr>
+      <a:solidFill>
+        <a:schemeClr val="lt1"/>
+      </a:solidFill>
+      <a:ln w="9525">
+        <a:solidFill>
+          <a:schemeClr val="tx1">
+            <a:lumMod val="15000"/>
+            <a:lumOff val="85000"/>
+          </a:schemeClr>
+        </a:solidFill>
+      </a:ln>
+    </cs:spPr>
+  </cs:upBar>
+  <cs:valueAxis>
+    <cs:lnRef idx="0"/>
+    <cs:fillRef idx="0"/>
+    <cs:effectRef idx="0"/>
+    <cs:fontRef idx="minor">
+      <a:schemeClr val="tx1">
+        <a:lumMod val="65000"/>
+        <a:lumOff val="35000"/>
+      </a:schemeClr>
+    </cs:fontRef>
+    <cs:defRPr sz="900" kern="1200"/>
+  </cs:valueAxis>
+  <cs:wall>
+    <cs:lnRef idx="0"/>
+    <cs:fillRef idx="0"/>
+    <cs:effectRef idx="0"/>
+    <cs:fontRef idx="minor">
+      <a:schemeClr val="tx1"/>
+    </cs:fontRef>
+    <cs:spPr>
+      <a:noFill/>
+      <a:ln>
+        <a:noFill/>
+      </a:ln>
+    </cs:spPr>
+  </cs:wall>
+</cs:chartStyle>
+</file>
+
 <file path=word/theme/theme1.xml><?xml version="1.0" encoding="utf-8"?>
 <a:theme xmlns:a="http://schemas.openxmlformats.org/drawingml/2006/main" name="Office Theme">
   <a:themeElements>
@@ -1943,7 +3093,7 @@
 </file>
 
 <file path=customXml/itemProps1.xml><?xml version="1.0" encoding="utf-8"?>
-<ds:datastoreItem xmlns:ds="http://schemas.openxmlformats.org/officeDocument/2006/customXml" ds:itemID="{AF1A8E75-370A-416A-8635-7A568551AA2C}">
+<ds:datastoreItem xmlns:ds="http://schemas.openxmlformats.org/officeDocument/2006/customXml" ds:itemID="{DBE95F1B-323C-4B8F-9FE3-478B8C871991}">
   <ds:schemaRefs>
     <ds:schemaRef ds:uri="http://schemas.openxmlformats.org/officeDocument/2006/bibliography"/>
   </ds:schemaRefs>

</xml_diff>